<commit_message>
add izychenie terminala UBUNTU
</commit_message>
<xml_diff>
--- a/TESTING_HOME/POSTMAN/Lerning POSTMAN.docx
+++ b/TESTING_HOME/POSTMAN/Lerning POSTMAN.docx
@@ -632,12 +632,12 @@
             <wp:extent cx="5519738" cy="2055304"/>
             <wp:effectExtent b="0" l="0" r="0" t="0"/>
             <wp:wrapSquare wrapText="bothSides" distB="114300" distT="114300" distL="114300" distR="114300"/>
-            <wp:docPr id="10" name="image15.png"/>
+            <wp:docPr id="10" name="image1.png"/>
             <a:graphic>
               <a:graphicData uri="http://schemas.openxmlformats.org/drawingml/2006/picture">
                 <pic:pic>
                   <pic:nvPicPr>
-                    <pic:cNvPr id="0" name="image15.png"/>
+                    <pic:cNvPr id="0" name="image1.png"/>
                     <pic:cNvPicPr preferRelativeResize="0"/>
                   </pic:nvPicPr>
                   <pic:blipFill>
@@ -958,12 +958,12 @@
           <wp:inline distB="114300" distT="114300" distL="114300" distR="114300">
             <wp:extent cx="6750000" cy="2044700"/>
             <wp:effectExtent b="0" l="0" r="0" t="0"/>
-            <wp:docPr id="13" name="image13.png"/>
+            <wp:docPr id="13" name="image2.png"/>
             <a:graphic>
               <a:graphicData uri="http://schemas.openxmlformats.org/drawingml/2006/picture">
                 <pic:pic>
                   <pic:nvPicPr>
-                    <pic:cNvPr id="0" name="image13.png"/>
+                    <pic:cNvPr id="0" name="image2.png"/>
                     <pic:cNvPicPr preferRelativeResize="0"/>
                   </pic:nvPicPr>
                   <pic:blipFill>
@@ -1172,12 +1172,12 @@
             <wp:extent cx="5038624" cy="3098505"/>
             <wp:effectExtent b="0" l="0" r="0" t="0"/>
             <wp:wrapSquare wrapText="bothSides" distB="114300" distT="114300" distL="114300" distR="114300"/>
-            <wp:docPr id="16" name="image11.png"/>
+            <wp:docPr id="16" name="image13.png"/>
             <a:graphic>
               <a:graphicData uri="http://schemas.openxmlformats.org/drawingml/2006/picture">
                 <pic:pic>
                   <pic:nvPicPr>
-                    <pic:cNvPr id="0" name="image11.png"/>
+                    <pic:cNvPr id="0" name="image13.png"/>
                     <pic:cNvPicPr preferRelativeResize="0"/>
                   </pic:nvPicPr>
                   <pic:blipFill>
@@ -1512,12 +1512,12 @@
             <wp:extent cx="4748213" cy="2671904"/>
             <wp:effectExtent b="0" l="0" r="0" t="0"/>
             <wp:wrapSquare wrapText="bothSides" distB="114300" distT="114300" distL="114300" distR="114300"/>
-            <wp:docPr id="1" name="image16.png"/>
+            <wp:docPr id="1" name="image15.png"/>
             <a:graphic>
               <a:graphicData uri="http://schemas.openxmlformats.org/drawingml/2006/picture">
                 <pic:pic>
                   <pic:nvPicPr>
-                    <pic:cNvPr id="0" name="image16.png"/>
+                    <pic:cNvPr id="0" name="image15.png"/>
                     <pic:cNvPicPr preferRelativeResize="0"/>
                   </pic:nvPicPr>
                   <pic:blipFill>
@@ -2686,12 +2686,12 @@
           <wp:inline distB="114300" distT="114300" distL="114300" distR="114300">
             <wp:extent cx="3719513" cy="1749099"/>
             <wp:effectExtent b="0" l="0" r="0" t="0"/>
-            <wp:docPr id="11" name="image4.png"/>
+            <wp:docPr id="11" name="image8.png"/>
             <a:graphic>
               <a:graphicData uri="http://schemas.openxmlformats.org/drawingml/2006/picture">
                 <pic:pic>
                   <pic:nvPicPr>
-                    <pic:cNvPr id="0" name="image4.png"/>
+                    <pic:cNvPr id="0" name="image8.png"/>
                     <pic:cNvPicPr preferRelativeResize="0"/>
                   </pic:nvPicPr>
                   <pic:blipFill>
@@ -2734,12 +2734,12 @@
           <wp:inline distB="114300" distT="114300" distL="114300" distR="114300">
             <wp:extent cx="3605213" cy="1718297"/>
             <wp:effectExtent b="0" l="0" r="0" t="0"/>
-            <wp:docPr id="4" name="image7.png"/>
+            <wp:docPr id="4" name="image12.png"/>
             <a:graphic>
               <a:graphicData uri="http://schemas.openxmlformats.org/drawingml/2006/picture">
                 <pic:pic>
                   <pic:nvPicPr>
-                    <pic:cNvPr id="0" name="image7.png"/>
+                    <pic:cNvPr id="0" name="image12.png"/>
                     <pic:cNvPicPr preferRelativeResize="0"/>
                   </pic:nvPicPr>
                   <pic:blipFill>
@@ -2868,12 +2868,12 @@
           <wp:inline distB="114300" distT="114300" distL="114300" distR="114300">
             <wp:extent cx="3424238" cy="1235550"/>
             <wp:effectExtent b="0" l="0" r="0" t="0"/>
-            <wp:docPr id="15" name="image3.png"/>
+            <wp:docPr id="15" name="image17.png"/>
             <a:graphic>
               <a:graphicData uri="http://schemas.openxmlformats.org/drawingml/2006/picture">
                 <pic:pic>
                   <pic:nvPicPr>
-                    <pic:cNvPr id="0" name="image3.png"/>
+                    <pic:cNvPr id="0" name="image17.png"/>
                     <pic:cNvPicPr preferRelativeResize="0"/>
                   </pic:nvPicPr>
                   <pic:blipFill>
@@ -2916,12 +2916,12 @@
           <wp:inline distB="114300" distT="114300" distL="114300" distR="114300">
             <wp:extent cx="3430452" cy="1482113"/>
             <wp:effectExtent b="0" l="0" r="0" t="0"/>
-            <wp:docPr id="12" name="image6.png"/>
+            <wp:docPr id="12" name="image9.png"/>
             <a:graphic>
               <a:graphicData uri="http://schemas.openxmlformats.org/drawingml/2006/picture">
                 <pic:pic>
                   <pic:nvPicPr>
-                    <pic:cNvPr id="0" name="image6.png"/>
+                    <pic:cNvPr id="0" name="image9.png"/>
                     <pic:cNvPicPr preferRelativeResize="0"/>
                   </pic:nvPicPr>
                   <pic:blipFill>
@@ -3015,12 +3015,12 @@
           <wp:inline distB="114300" distT="114300" distL="114300" distR="114300">
             <wp:extent cx="6750000" cy="1143000"/>
             <wp:effectExtent b="0" l="0" r="0" t="0"/>
-            <wp:docPr id="9" name="image17.png"/>
+            <wp:docPr id="9" name="image5.png"/>
             <a:graphic>
               <a:graphicData uri="http://schemas.openxmlformats.org/drawingml/2006/picture">
                 <pic:pic>
                   <pic:nvPicPr>
-                    <pic:cNvPr id="0" name="image17.png"/>
+                    <pic:cNvPr id="0" name="image5.png"/>
                     <pic:cNvPicPr preferRelativeResize="0"/>
                   </pic:nvPicPr>
                   <pic:blipFill>
@@ -3147,12 +3147,12 @@
             <wp:extent cx="2026713" cy="1339238"/>
             <wp:effectExtent b="0" l="0" r="0" t="0"/>
             <wp:wrapSquare wrapText="bothSides" distB="114300" distT="114300" distL="114300" distR="114300"/>
-            <wp:docPr id="7" name="image10.png"/>
+            <wp:docPr id="7" name="image4.png"/>
             <a:graphic>
               <a:graphicData uri="http://schemas.openxmlformats.org/drawingml/2006/picture">
                 <pic:pic>
                   <pic:nvPicPr>
-                    <pic:cNvPr id="0" name="image10.png"/>
+                    <pic:cNvPr id="0" name="image4.png"/>
                     <pic:cNvPicPr preferRelativeResize="0"/>
                   </pic:nvPicPr>
                   <pic:blipFill>
@@ -3708,12 +3708,12 @@
             <wp:extent cx="2642197" cy="1634513"/>
             <wp:effectExtent b="0" l="0" r="0" t="0"/>
             <wp:wrapSquare wrapText="bothSides" distB="114300" distT="114300" distL="114300" distR="114300"/>
-            <wp:docPr id="14" name="image1.png"/>
+            <wp:docPr id="14" name="image7.png"/>
             <a:graphic>
               <a:graphicData uri="http://schemas.openxmlformats.org/drawingml/2006/picture">
                 <pic:pic>
                   <pic:nvPicPr>
-                    <pic:cNvPr id="0" name="image1.png"/>
+                    <pic:cNvPr id="0" name="image7.png"/>
                     <pic:cNvPicPr preferRelativeResize="0"/>
                   </pic:nvPicPr>
                   <pic:blipFill>
@@ -3898,12 +3898,12 @@
             <wp:extent cx="2625717" cy="1339238"/>
             <wp:effectExtent b="0" l="0" r="0" t="0"/>
             <wp:wrapSquare wrapText="bothSides" distB="114300" distT="114300" distL="114300" distR="114300"/>
-            <wp:docPr id="5" name="image8.png"/>
+            <wp:docPr id="5" name="image11.png"/>
             <a:graphic>
               <a:graphicData uri="http://schemas.openxmlformats.org/drawingml/2006/picture">
                 <pic:pic>
                   <pic:nvPicPr>
-                    <pic:cNvPr id="0" name="image8.png"/>
+                    <pic:cNvPr id="0" name="image11.png"/>
                     <pic:cNvPicPr preferRelativeResize="0"/>
                   </pic:nvPicPr>
                   <pic:blipFill>
@@ -4116,12 +4116,12 @@
             <wp:extent cx="2590800" cy="1710713"/>
             <wp:effectExtent b="0" l="0" r="0" t="0"/>
             <wp:wrapSquare wrapText="bothSides" distB="114300" distT="114300" distL="114300" distR="114300"/>
-            <wp:docPr id="8" name="image12.png"/>
+            <wp:docPr id="8" name="image10.png"/>
             <a:graphic>
               <a:graphicData uri="http://schemas.openxmlformats.org/drawingml/2006/picture">
                 <pic:pic>
                   <pic:nvPicPr>
-                    <pic:cNvPr id="0" name="image12.png"/>
+                    <pic:cNvPr id="0" name="image10.png"/>
                     <pic:cNvPicPr preferRelativeResize="0"/>
                   </pic:nvPicPr>
                   <pic:blipFill>
@@ -4352,12 +4352,12 @@
             <wp:extent cx="3494165" cy="1305900"/>
             <wp:effectExtent b="0" l="0" r="0" t="0"/>
             <wp:wrapSquare wrapText="bothSides" distB="114300" distT="114300" distL="114300" distR="114300"/>
-            <wp:docPr id="6" name="image2.png"/>
+            <wp:docPr id="6" name="image6.png"/>
             <a:graphic>
               <a:graphicData uri="http://schemas.openxmlformats.org/drawingml/2006/picture">
                 <pic:pic>
                   <pic:nvPicPr>
-                    <pic:cNvPr id="0" name="image2.png"/>
+                    <pic:cNvPr id="0" name="image6.png"/>
                     <pic:cNvPicPr preferRelativeResize="0"/>
                   </pic:nvPicPr>
                   <pic:blipFill>
@@ -4650,12 +4650,12 @@
             <wp:extent cx="3599549" cy="1015388"/>
             <wp:effectExtent b="0" l="0" r="0" t="0"/>
             <wp:wrapSquare wrapText="bothSides" distB="114300" distT="114300" distL="114300" distR="114300"/>
-            <wp:docPr id="3" name="image9.png"/>
+            <wp:docPr id="3" name="image3.png"/>
             <a:graphic>
               <a:graphicData uri="http://schemas.openxmlformats.org/drawingml/2006/picture">
                 <pic:pic>
                   <pic:nvPicPr>
-                    <pic:cNvPr id="0" name="image9.png"/>
+                    <pic:cNvPr id="0" name="image3.png"/>
                     <pic:cNvPicPr preferRelativeResize="0"/>
                   </pic:nvPicPr>
                   <pic:blipFill>
@@ -5334,12 +5334,12 @@
             <wp:extent cx="2876550" cy="682013"/>
             <wp:effectExtent b="0" l="0" r="0" t="0"/>
             <wp:wrapSquare wrapText="bothSides" distB="114300" distT="114300" distL="114300" distR="114300"/>
-            <wp:docPr id="17" name="image5.png"/>
+            <wp:docPr id="17" name="image16.png"/>
             <a:graphic>
               <a:graphicData uri="http://schemas.openxmlformats.org/drawingml/2006/picture">
                 <pic:pic>
                   <pic:nvPicPr>
-                    <pic:cNvPr id="0" name="image5.png"/>
+                    <pic:cNvPr id="0" name="image16.png"/>
                     <pic:cNvPicPr preferRelativeResize="0"/>
                   </pic:nvPicPr>
                   <pic:blipFill>

</xml_diff>

<commit_message>
Dobavliay papky po izycheniy JAVA
</commit_message>
<xml_diff>
--- a/TESTING_HOME/POSTMAN/Lerning POSTMAN.docx
+++ b/TESTING_HOME/POSTMAN/Lerning POSTMAN.docx
@@ -958,12 +958,12 @@
           <wp:inline distB="114300" distT="114300" distL="114300" distR="114300">
             <wp:extent cx="6750000" cy="2044700"/>
             <wp:effectExtent b="0" l="0" r="0" t="0"/>
-            <wp:docPr id="13" name="image2.png"/>
+            <wp:docPr id="13" name="image10.png"/>
             <a:graphic>
               <a:graphicData uri="http://schemas.openxmlformats.org/drawingml/2006/picture">
                 <pic:pic>
                   <pic:nvPicPr>
-                    <pic:cNvPr id="0" name="image2.png"/>
+                    <pic:cNvPr id="0" name="image10.png"/>
                     <pic:cNvPicPr preferRelativeResize="0"/>
                   </pic:nvPicPr>
                   <pic:blipFill>
@@ -1172,12 +1172,12 @@
             <wp:extent cx="5038624" cy="3098505"/>
             <wp:effectExtent b="0" l="0" r="0" t="0"/>
             <wp:wrapSquare wrapText="bothSides" distB="114300" distT="114300" distL="114300" distR="114300"/>
-            <wp:docPr id="16" name="image13.png"/>
+            <wp:docPr id="16" name="image7.png"/>
             <a:graphic>
               <a:graphicData uri="http://schemas.openxmlformats.org/drawingml/2006/picture">
                 <pic:pic>
                   <pic:nvPicPr>
-                    <pic:cNvPr id="0" name="image13.png"/>
+                    <pic:cNvPr id="0" name="image7.png"/>
                     <pic:cNvPicPr preferRelativeResize="0"/>
                   </pic:nvPicPr>
                   <pic:blipFill>
@@ -1512,12 +1512,12 @@
             <wp:extent cx="4748213" cy="2671904"/>
             <wp:effectExtent b="0" l="0" r="0" t="0"/>
             <wp:wrapSquare wrapText="bothSides" distB="114300" distT="114300" distL="114300" distR="114300"/>
-            <wp:docPr id="1" name="image15.png"/>
+            <wp:docPr id="1" name="image13.png"/>
             <a:graphic>
               <a:graphicData uri="http://schemas.openxmlformats.org/drawingml/2006/picture">
                 <pic:pic>
                   <pic:nvPicPr>
-                    <pic:cNvPr id="0" name="image15.png"/>
+                    <pic:cNvPr id="0" name="image13.png"/>
                     <pic:cNvPicPr preferRelativeResize="0"/>
                   </pic:nvPicPr>
                   <pic:blipFill>
@@ -2686,12 +2686,12 @@
           <wp:inline distB="114300" distT="114300" distL="114300" distR="114300">
             <wp:extent cx="3719513" cy="1749099"/>
             <wp:effectExtent b="0" l="0" r="0" t="0"/>
-            <wp:docPr id="11" name="image8.png"/>
+            <wp:docPr id="11" name="image2.png"/>
             <a:graphic>
               <a:graphicData uri="http://schemas.openxmlformats.org/drawingml/2006/picture">
                 <pic:pic>
                   <pic:nvPicPr>
-                    <pic:cNvPr id="0" name="image8.png"/>
+                    <pic:cNvPr id="0" name="image2.png"/>
                     <pic:cNvPicPr preferRelativeResize="0"/>
                   </pic:nvPicPr>
                   <pic:blipFill>
@@ -2734,12 +2734,12 @@
           <wp:inline distB="114300" distT="114300" distL="114300" distR="114300">
             <wp:extent cx="3605213" cy="1718297"/>
             <wp:effectExtent b="0" l="0" r="0" t="0"/>
-            <wp:docPr id="4" name="image12.png"/>
+            <wp:docPr id="4" name="image14.png"/>
             <a:graphic>
               <a:graphicData uri="http://schemas.openxmlformats.org/drawingml/2006/picture">
                 <pic:pic>
                   <pic:nvPicPr>
-                    <pic:cNvPr id="0" name="image12.png"/>
+                    <pic:cNvPr id="0" name="image14.png"/>
                     <pic:cNvPicPr preferRelativeResize="0"/>
                   </pic:nvPicPr>
                   <pic:blipFill>
@@ -2868,12 +2868,12 @@
           <wp:inline distB="114300" distT="114300" distL="114300" distR="114300">
             <wp:extent cx="3424238" cy="1235550"/>
             <wp:effectExtent b="0" l="0" r="0" t="0"/>
-            <wp:docPr id="15" name="image17.png"/>
+            <wp:docPr id="15" name="image11.png"/>
             <a:graphic>
               <a:graphicData uri="http://schemas.openxmlformats.org/drawingml/2006/picture">
                 <pic:pic>
                   <pic:nvPicPr>
-                    <pic:cNvPr id="0" name="image17.png"/>
+                    <pic:cNvPr id="0" name="image11.png"/>
                     <pic:cNvPicPr preferRelativeResize="0"/>
                   </pic:nvPicPr>
                   <pic:blipFill>
@@ -2916,12 +2916,12 @@
           <wp:inline distB="114300" distT="114300" distL="114300" distR="114300">
             <wp:extent cx="3430452" cy="1482113"/>
             <wp:effectExtent b="0" l="0" r="0" t="0"/>
-            <wp:docPr id="12" name="image9.png"/>
+            <wp:docPr id="12" name="image6.png"/>
             <a:graphic>
               <a:graphicData uri="http://schemas.openxmlformats.org/drawingml/2006/picture">
                 <pic:pic>
                   <pic:nvPicPr>
-                    <pic:cNvPr id="0" name="image9.png"/>
+                    <pic:cNvPr id="0" name="image6.png"/>
                     <pic:cNvPicPr preferRelativeResize="0"/>
                   </pic:nvPicPr>
                   <pic:blipFill>
@@ -3147,12 +3147,12 @@
             <wp:extent cx="2026713" cy="1339238"/>
             <wp:effectExtent b="0" l="0" r="0" t="0"/>
             <wp:wrapSquare wrapText="bothSides" distB="114300" distT="114300" distL="114300" distR="114300"/>
-            <wp:docPr id="7" name="image4.png"/>
+            <wp:docPr id="7" name="image12.png"/>
             <a:graphic>
               <a:graphicData uri="http://schemas.openxmlformats.org/drawingml/2006/picture">
                 <pic:pic>
                   <pic:nvPicPr>
-                    <pic:cNvPr id="0" name="image4.png"/>
+                    <pic:cNvPr id="0" name="image12.png"/>
                     <pic:cNvPicPr preferRelativeResize="0"/>
                   </pic:nvPicPr>
                   <pic:blipFill>
@@ -3708,12 +3708,12 @@
             <wp:extent cx="2642197" cy="1634513"/>
             <wp:effectExtent b="0" l="0" r="0" t="0"/>
             <wp:wrapSquare wrapText="bothSides" distB="114300" distT="114300" distL="114300" distR="114300"/>
-            <wp:docPr id="14" name="image7.png"/>
+            <wp:docPr id="14" name="image8.png"/>
             <a:graphic>
               <a:graphicData uri="http://schemas.openxmlformats.org/drawingml/2006/picture">
                 <pic:pic>
                   <pic:nvPicPr>
-                    <pic:cNvPr id="0" name="image7.png"/>
+                    <pic:cNvPr id="0" name="image8.png"/>
                     <pic:cNvPicPr preferRelativeResize="0"/>
                   </pic:nvPicPr>
                   <pic:blipFill>
@@ -3898,12 +3898,12 @@
             <wp:extent cx="2625717" cy="1339238"/>
             <wp:effectExtent b="0" l="0" r="0" t="0"/>
             <wp:wrapSquare wrapText="bothSides" distB="114300" distT="114300" distL="114300" distR="114300"/>
-            <wp:docPr id="5" name="image11.png"/>
+            <wp:docPr id="5" name="image17.png"/>
             <a:graphic>
               <a:graphicData uri="http://schemas.openxmlformats.org/drawingml/2006/picture">
                 <pic:pic>
                   <pic:nvPicPr>
-                    <pic:cNvPr id="0" name="image11.png"/>
+                    <pic:cNvPr id="0" name="image17.png"/>
                     <pic:cNvPicPr preferRelativeResize="0"/>
                   </pic:nvPicPr>
                   <pic:blipFill>
@@ -4116,12 +4116,12 @@
             <wp:extent cx="2590800" cy="1710713"/>
             <wp:effectExtent b="0" l="0" r="0" t="0"/>
             <wp:wrapSquare wrapText="bothSides" distB="114300" distT="114300" distL="114300" distR="114300"/>
-            <wp:docPr id="8" name="image10.png"/>
+            <wp:docPr id="8" name="image3.png"/>
             <a:graphic>
               <a:graphicData uri="http://schemas.openxmlformats.org/drawingml/2006/picture">
                 <pic:pic>
                   <pic:nvPicPr>
-                    <pic:cNvPr id="0" name="image10.png"/>
+                    <pic:cNvPr id="0" name="image3.png"/>
                     <pic:cNvPicPr preferRelativeResize="0"/>
                   </pic:nvPicPr>
                   <pic:blipFill>
@@ -4352,12 +4352,12 @@
             <wp:extent cx="3494165" cy="1305900"/>
             <wp:effectExtent b="0" l="0" r="0" t="0"/>
             <wp:wrapSquare wrapText="bothSides" distB="114300" distT="114300" distL="114300" distR="114300"/>
-            <wp:docPr id="6" name="image6.png"/>
+            <wp:docPr id="6" name="image15.png"/>
             <a:graphic>
               <a:graphicData uri="http://schemas.openxmlformats.org/drawingml/2006/picture">
                 <pic:pic>
                   <pic:nvPicPr>
-                    <pic:cNvPr id="0" name="image6.png"/>
+                    <pic:cNvPr id="0" name="image15.png"/>
                     <pic:cNvPicPr preferRelativeResize="0"/>
                   </pic:nvPicPr>
                   <pic:blipFill>
@@ -4650,12 +4650,12 @@
             <wp:extent cx="3599549" cy="1015388"/>
             <wp:effectExtent b="0" l="0" r="0" t="0"/>
             <wp:wrapSquare wrapText="bothSides" distB="114300" distT="114300" distL="114300" distR="114300"/>
-            <wp:docPr id="3" name="image3.png"/>
+            <wp:docPr id="3" name="image4.png"/>
             <a:graphic>
               <a:graphicData uri="http://schemas.openxmlformats.org/drawingml/2006/picture">
                 <pic:pic>
                   <pic:nvPicPr>
-                    <pic:cNvPr id="0" name="image3.png"/>
+                    <pic:cNvPr id="0" name="image4.png"/>
                     <pic:cNvPicPr preferRelativeResize="0"/>
                   </pic:nvPicPr>
                   <pic:blipFill>
@@ -5334,12 +5334,12 @@
             <wp:extent cx="2876550" cy="682013"/>
             <wp:effectExtent b="0" l="0" r="0" t="0"/>
             <wp:wrapSquare wrapText="bothSides" distB="114300" distT="114300" distL="114300" distR="114300"/>
-            <wp:docPr id="17" name="image16.png"/>
+            <wp:docPr id="17" name="image9.png"/>
             <a:graphic>
               <a:graphicData uri="http://schemas.openxmlformats.org/drawingml/2006/picture">
                 <pic:pic>
                   <pic:nvPicPr>
-                    <pic:cNvPr id="0" name="image16.png"/>
+                    <pic:cNvPr id="0" name="image9.png"/>
                     <pic:cNvPicPr preferRelativeResize="0"/>
                   </pic:nvPicPr>
                   <pic:blipFill>
@@ -5939,12 +5939,12 @@
           <wp:inline distB="114300" distT="114300" distL="114300" distR="114300">
             <wp:extent cx="5443538" cy="3200516"/>
             <wp:effectExtent b="0" l="0" r="0" t="0"/>
-            <wp:docPr id="2" name="image14.png"/>
+            <wp:docPr id="2" name="image16.png"/>
             <a:graphic>
               <a:graphicData uri="http://schemas.openxmlformats.org/drawingml/2006/picture">
                 <pic:pic>
                   <pic:nvPicPr>
-                    <pic:cNvPr id="0" name="image14.png"/>
+                    <pic:cNvPr id="0" name="image16.png"/>
                     <pic:cNvPicPr preferRelativeResize="0"/>
                   </pic:nvPicPr>
                   <pic:blipFill>

</xml_diff>